<commit_message>
added a couple a ideas
</commit_message>
<xml_diff>
--- a/Open-Source Ideas - CMP3111M.docx
+++ b/Open-Source Ideas - CMP3111M.docx
@@ -63,11 +63,54 @@
       </w:r>
     </w:p>
     <w:p>
+      <w:hyperlink r:id="rId9" w:history="1">
+        <w:r>
+          <w:rPr>
+            <w:rStyle w:val="Hyperlink"/>
+          </w:rPr>
+          <w:t>https://github.com/georgehahn/sovnd</w:t>
+        </w:r>
+      </w:hyperlink>
+    </w:p>
+    <w:p>
+      <w:pPr>
+        <w:pStyle w:val="ListParagraph"/>
+        <w:numPr>
+          <w:ilvl w:val="0"/>
+          <w:numId w:val="2"/>
+        </w:numPr>
+      </w:pPr>
+      <w:r>
+        <w:t>C#</w:t>
+      </w:r>
+    </w:p>
+    <w:p>
+      <w:hyperlink r:id="rId10" w:history="1">
+        <w:r>
+          <w:rPr>
+            <w:rStyle w:val="Hyperlink"/>
+          </w:rPr>
+          <w:t>https://github.com/m-zuber/myhome</w:t>
+        </w:r>
+      </w:hyperlink>
+    </w:p>
+    <w:p>
+      <w:pPr>
+        <w:pStyle w:val="ListParagraph"/>
+        <w:numPr>
+          <w:ilvl w:val="0"/>
+          <w:numId w:val="2"/>
+        </w:numPr>
+      </w:pPr>
+      <w:r>
+        <w:t>C#</w:t>
+      </w:r>
       <w:bookmarkStart w:id="0" w:name="_GoBack"/>
       <w:bookmarkEnd w:id="0"/>
     </w:p>
+    <w:p/>
     <w:sectPr>
-      <w:headerReference w:type="default" r:id="rId9"/>
+      <w:headerReference w:type="default" r:id="rId11"/>
       <w:pgSz w:w="11906" w:h="16838"/>
       <w:pgMar w:top="1440" w:right="1440" w:bottom="1440" w:left="1440" w:header="708" w:footer="708" w:gutter="0"/>
       <w:cols w:space="708"/>
@@ -148,6 +191,118 @@
 <file path=word/numbering.xml><?xml version="1.0" encoding="utf-8"?>
 <w:numbering xmlns:wpc="http://schemas.microsoft.com/office/word/2010/wordprocessingCanvas" xmlns:mc="http://schemas.openxmlformats.org/markup-compatibility/2006" xmlns:o="urn:schemas-microsoft-com:office:office" xmlns:r="http://schemas.openxmlformats.org/officeDocument/2006/relationships" xmlns:m="http://schemas.openxmlformats.org/officeDocument/2006/math" xmlns:v="urn:schemas-microsoft-com:vml" xmlns:wp14="http://schemas.microsoft.com/office/word/2010/wordprocessingDrawing" xmlns:wp="http://schemas.openxmlformats.org/drawingml/2006/wordprocessingDrawing" xmlns:w10="urn:schemas-microsoft-com:office:word" xmlns:w="http://schemas.openxmlformats.org/wordprocessingml/2006/main" xmlns:w14="http://schemas.microsoft.com/office/word/2010/wordml" xmlns:w15="http://schemas.microsoft.com/office/word/2012/wordml" xmlns:wpg="http://schemas.microsoft.com/office/word/2010/wordprocessingGroup" xmlns:wpi="http://schemas.microsoft.com/office/word/2010/wordprocessingInk" xmlns:wne="http://schemas.microsoft.com/office/word/2006/wordml" xmlns:wps="http://schemas.microsoft.com/office/word/2010/wordprocessingShape" mc:Ignorable="w14 w15 wp14">
   <w:abstractNum w:abstractNumId="0" w15:restartNumberingAfterBreak="0">
+    <w:nsid w:val="3E797B65"/>
+    <w:multiLevelType w:val="hybridMultilevel"/>
+    <w:tmpl w:val="EA240BB8"/>
+    <w:lvl w:ilvl="0" w:tplc="1D6290AE">
+      <w:numFmt w:val="bullet"/>
+      <w:lvlText w:val="-"/>
+      <w:lvlJc w:val="left"/>
+      <w:pPr>
+        <w:ind w:left="720" w:hanging="360"/>
+      </w:pPr>
+      <w:rPr>
+        <w:rFonts w:ascii="Calibri" w:eastAsiaTheme="minorHAnsi" w:hAnsi="Calibri" w:cstheme="minorBidi" w:hint="default"/>
+      </w:rPr>
+    </w:lvl>
+    <w:lvl w:ilvl="1" w:tplc="08090003" w:tentative="1">
+      <w:start w:val="1"/>
+      <w:numFmt w:val="bullet"/>
+      <w:lvlText w:val="o"/>
+      <w:lvlJc w:val="left"/>
+      <w:pPr>
+        <w:ind w:left="1440" w:hanging="360"/>
+      </w:pPr>
+      <w:rPr>
+        <w:rFonts w:ascii="Courier New" w:hAnsi="Courier New" w:cs="Courier New" w:hint="default"/>
+      </w:rPr>
+    </w:lvl>
+    <w:lvl w:ilvl="2" w:tplc="08090005" w:tentative="1">
+      <w:start w:val="1"/>
+      <w:numFmt w:val="bullet"/>
+      <w:lvlText w:val=""/>
+      <w:lvlJc w:val="left"/>
+      <w:pPr>
+        <w:ind w:left="2160" w:hanging="360"/>
+      </w:pPr>
+      <w:rPr>
+        <w:rFonts w:ascii="Wingdings" w:hAnsi="Wingdings" w:hint="default"/>
+      </w:rPr>
+    </w:lvl>
+    <w:lvl w:ilvl="3" w:tplc="08090001" w:tentative="1">
+      <w:start w:val="1"/>
+      <w:numFmt w:val="bullet"/>
+      <w:lvlText w:val=""/>
+      <w:lvlJc w:val="left"/>
+      <w:pPr>
+        <w:ind w:left="2880" w:hanging="360"/>
+      </w:pPr>
+      <w:rPr>
+        <w:rFonts w:ascii="Symbol" w:hAnsi="Symbol" w:hint="default"/>
+      </w:rPr>
+    </w:lvl>
+    <w:lvl w:ilvl="4" w:tplc="08090003" w:tentative="1">
+      <w:start w:val="1"/>
+      <w:numFmt w:val="bullet"/>
+      <w:lvlText w:val="o"/>
+      <w:lvlJc w:val="left"/>
+      <w:pPr>
+        <w:ind w:left="3600" w:hanging="360"/>
+      </w:pPr>
+      <w:rPr>
+        <w:rFonts w:ascii="Courier New" w:hAnsi="Courier New" w:cs="Courier New" w:hint="default"/>
+      </w:rPr>
+    </w:lvl>
+    <w:lvl w:ilvl="5" w:tplc="08090005" w:tentative="1">
+      <w:start w:val="1"/>
+      <w:numFmt w:val="bullet"/>
+      <w:lvlText w:val=""/>
+      <w:lvlJc w:val="left"/>
+      <w:pPr>
+        <w:ind w:left="4320" w:hanging="360"/>
+      </w:pPr>
+      <w:rPr>
+        <w:rFonts w:ascii="Wingdings" w:hAnsi="Wingdings" w:hint="default"/>
+      </w:rPr>
+    </w:lvl>
+    <w:lvl w:ilvl="6" w:tplc="08090001" w:tentative="1">
+      <w:start w:val="1"/>
+      <w:numFmt w:val="bullet"/>
+      <w:lvlText w:val=""/>
+      <w:lvlJc w:val="left"/>
+      <w:pPr>
+        <w:ind w:left="5040" w:hanging="360"/>
+      </w:pPr>
+      <w:rPr>
+        <w:rFonts w:ascii="Symbol" w:hAnsi="Symbol" w:hint="default"/>
+      </w:rPr>
+    </w:lvl>
+    <w:lvl w:ilvl="7" w:tplc="08090003" w:tentative="1">
+      <w:start w:val="1"/>
+      <w:numFmt w:val="bullet"/>
+      <w:lvlText w:val="o"/>
+      <w:lvlJc w:val="left"/>
+      <w:pPr>
+        <w:ind w:left="5760" w:hanging="360"/>
+      </w:pPr>
+      <w:rPr>
+        <w:rFonts w:ascii="Courier New" w:hAnsi="Courier New" w:cs="Courier New" w:hint="default"/>
+      </w:rPr>
+    </w:lvl>
+    <w:lvl w:ilvl="8" w:tplc="08090005" w:tentative="1">
+      <w:start w:val="1"/>
+      <w:numFmt w:val="bullet"/>
+      <w:lvlText w:val=""/>
+      <w:lvlJc w:val="left"/>
+      <w:pPr>
+        <w:ind w:left="6480" w:hanging="360"/>
+      </w:pPr>
+      <w:rPr>
+        <w:rFonts w:ascii="Wingdings" w:hAnsi="Wingdings" w:hint="default"/>
+      </w:rPr>
+    </w:lvl>
+  </w:abstractNum>
+  <w:abstractNum w:abstractNumId="1" w15:restartNumberingAfterBreak="0">
     <w:nsid w:val="75674DE6"/>
     <w:multiLevelType w:val="hybridMultilevel"/>
     <w:tmpl w:val="BE9021AC"/>
@@ -261,6 +416,9 @@
     </w:lvl>
   </w:abstractNum>
   <w:num w:numId="1">
+    <w:abstractNumId w:val="1"/>
+  </w:num>
+  <w:num w:numId="2">
     <w:abstractNumId w:val="0"/>
   </w:num>
 </w:numbering>

</xml_diff>

<commit_message>
Added other ideas - Alex
</commit_message>
<xml_diff>
--- a/Open-Source Ideas - CMP3111M.docx
+++ b/Open-Source Ideas - CMP3111M.docx
@@ -76,6 +76,8 @@
           <w:t>https://www.codetriage.com/scriptcs/scriptcs</w:t>
         </w:r>
       </w:hyperlink>
+      <w:bookmarkStart w:id="0" w:name="_GoBack"/>
+      <w:bookmarkEnd w:id="0"/>
     </w:p>
     <w:p>
       <w:pPr>
@@ -129,7 +131,7 @@
         <w:pStyle w:val="ListParagraph"/>
         <w:numPr>
           <w:ilvl w:val="0"/>
-          <w:numId w:val="2"/>
+          <w:numId w:val="1"/>
         </w:numPr>
       </w:pPr>
       <w:r>
@@ -151,21 +153,70 @@
         <w:pStyle w:val="ListParagraph"/>
         <w:numPr>
           <w:ilvl w:val="0"/>
-          <w:numId w:val="2"/>
+          <w:numId w:val="4"/>
         </w:numPr>
       </w:pPr>
       <w:r>
         <w:t>C#</w:t>
       </w:r>
     </w:p>
+    <w:p>
+      <w:hyperlink r:id="rId13" w:history="1">
+        <w:r>
+          <w:rPr>
+            <w:rStyle w:val="Hyperlink"/>
+          </w:rPr>
+          <w:t>https://www.codetriage.com/libreliodev/android?format=html&amp;page=2</w:t>
+        </w:r>
+      </w:hyperlink>
+    </w:p>
+    <w:p>
+      <w:pPr>
+        <w:pStyle w:val="ListParagraph"/>
+        <w:numPr>
+          <w:ilvl w:val="0"/>
+          <w:numId w:val="1"/>
+        </w:numPr>
+      </w:pPr>
+      <w:r>
+        <w:t>Magazine App – Resuming Downloads, Warn if file is large while downloading on Mobile data (Java)</w:t>
+      </w:r>
+    </w:p>
+    <w:p>
+      <w:hyperlink r:id="rId14" w:history="1">
+        <w:r>
+          <w:rPr>
+            <w:rStyle w:val="Hyperlink"/>
+          </w:rPr>
+          <w:t>https://www.codetriage.com/wallabag/android-app</w:t>
+        </w:r>
+      </w:hyperlink>
+    </w:p>
+    <w:p>
+      <w:pPr>
+        <w:pStyle w:val="ListParagraph"/>
+        <w:numPr>
+          <w:ilvl w:val="0"/>
+          <w:numId w:val="3"/>
+        </w:numPr>
+      </w:pPr>
+      <w:r>
+        <w:t xml:space="preserve">Adds post to </w:t>
+      </w:r>
+      <w:proofErr w:type="spellStart"/>
+      <w:r>
+        <w:t>Wallabag</w:t>
+      </w:r>
+      <w:proofErr w:type="spellEnd"/>
+      <w:r>
+        <w:t xml:space="preserve"> – Edit article titles, adding sorting code for articles (Java)</w:t>
+      </w:r>
+    </w:p>
     <w:p/>
-    <w:p>
-      <w:bookmarkStart w:id="0" w:name="_GoBack"/>
-      <w:bookmarkEnd w:id="0"/>
-    </w:p>
+    <w:p/>
     <w:p/>
     <w:sectPr>
-      <w:headerReference w:type="default" r:id="rId13"/>
+      <w:headerReference w:type="default" r:id="rId15"/>
       <w:pgSz w:w="11906" w:h="16838"/>
       <w:pgMar w:top="1440" w:right="1440" w:bottom="1440" w:left="1440" w:header="708" w:footer="708" w:gutter="0"/>
       <w:cols w:space="708"/>
@@ -246,6 +297,119 @@
 <file path=word/numbering.xml><?xml version="1.0" encoding="utf-8"?>
 <w:numbering xmlns:wpc="http://schemas.microsoft.com/office/word/2010/wordprocessingCanvas" xmlns:mc="http://schemas.openxmlformats.org/markup-compatibility/2006" xmlns:o="urn:schemas-microsoft-com:office:office" xmlns:r="http://schemas.openxmlformats.org/officeDocument/2006/relationships" xmlns:m="http://schemas.openxmlformats.org/officeDocument/2006/math" xmlns:v="urn:schemas-microsoft-com:vml" xmlns:wp14="http://schemas.microsoft.com/office/word/2010/wordprocessingDrawing" xmlns:wp="http://schemas.openxmlformats.org/drawingml/2006/wordprocessingDrawing" xmlns:w10="urn:schemas-microsoft-com:office:word" xmlns:w="http://schemas.openxmlformats.org/wordprocessingml/2006/main" xmlns:w14="http://schemas.microsoft.com/office/word/2010/wordml" xmlns:w15="http://schemas.microsoft.com/office/word/2012/wordml" xmlns:wpg="http://schemas.microsoft.com/office/word/2010/wordprocessingGroup" xmlns:wpi="http://schemas.microsoft.com/office/word/2010/wordprocessingInk" xmlns:wne="http://schemas.microsoft.com/office/word/2006/wordml" xmlns:wps="http://schemas.microsoft.com/office/word/2010/wordprocessingShape" mc:Ignorable="w14 w15 wp14">
   <w:abstractNum w:abstractNumId="0" w15:restartNumberingAfterBreak="0">
+    <w:nsid w:val="11BA4888"/>
+    <w:multiLevelType w:val="hybridMultilevel"/>
+    <w:tmpl w:val="7ED2B8A2"/>
+    <w:lvl w:ilvl="0" w:tplc="08090005">
+      <w:start w:val="1"/>
+      <w:numFmt w:val="bullet"/>
+      <w:lvlText w:val=""/>
+      <w:lvlJc w:val="left"/>
+      <w:pPr>
+        <w:ind w:left="720" w:hanging="360"/>
+      </w:pPr>
+      <w:rPr>
+        <w:rFonts w:ascii="Wingdings" w:hAnsi="Wingdings" w:hint="default"/>
+      </w:rPr>
+    </w:lvl>
+    <w:lvl w:ilvl="1" w:tplc="08090003" w:tentative="1">
+      <w:start w:val="1"/>
+      <w:numFmt w:val="bullet"/>
+      <w:lvlText w:val="o"/>
+      <w:lvlJc w:val="left"/>
+      <w:pPr>
+        <w:ind w:left="1440" w:hanging="360"/>
+      </w:pPr>
+      <w:rPr>
+        <w:rFonts w:ascii="Courier New" w:hAnsi="Courier New" w:cs="Courier New" w:hint="default"/>
+      </w:rPr>
+    </w:lvl>
+    <w:lvl w:ilvl="2" w:tplc="08090005" w:tentative="1">
+      <w:start w:val="1"/>
+      <w:numFmt w:val="bullet"/>
+      <w:lvlText w:val=""/>
+      <w:lvlJc w:val="left"/>
+      <w:pPr>
+        <w:ind w:left="2160" w:hanging="360"/>
+      </w:pPr>
+      <w:rPr>
+        <w:rFonts w:ascii="Wingdings" w:hAnsi="Wingdings" w:hint="default"/>
+      </w:rPr>
+    </w:lvl>
+    <w:lvl w:ilvl="3" w:tplc="08090001" w:tentative="1">
+      <w:start w:val="1"/>
+      <w:numFmt w:val="bullet"/>
+      <w:lvlText w:val=""/>
+      <w:lvlJc w:val="left"/>
+      <w:pPr>
+        <w:ind w:left="2880" w:hanging="360"/>
+      </w:pPr>
+      <w:rPr>
+        <w:rFonts w:ascii="Symbol" w:hAnsi="Symbol" w:hint="default"/>
+      </w:rPr>
+    </w:lvl>
+    <w:lvl w:ilvl="4" w:tplc="08090003" w:tentative="1">
+      <w:start w:val="1"/>
+      <w:numFmt w:val="bullet"/>
+      <w:lvlText w:val="o"/>
+      <w:lvlJc w:val="left"/>
+      <w:pPr>
+        <w:ind w:left="3600" w:hanging="360"/>
+      </w:pPr>
+      <w:rPr>
+        <w:rFonts w:ascii="Courier New" w:hAnsi="Courier New" w:cs="Courier New" w:hint="default"/>
+      </w:rPr>
+    </w:lvl>
+    <w:lvl w:ilvl="5" w:tplc="08090005" w:tentative="1">
+      <w:start w:val="1"/>
+      <w:numFmt w:val="bullet"/>
+      <w:lvlText w:val=""/>
+      <w:lvlJc w:val="left"/>
+      <w:pPr>
+        <w:ind w:left="4320" w:hanging="360"/>
+      </w:pPr>
+      <w:rPr>
+        <w:rFonts w:ascii="Wingdings" w:hAnsi="Wingdings" w:hint="default"/>
+      </w:rPr>
+    </w:lvl>
+    <w:lvl w:ilvl="6" w:tplc="08090001" w:tentative="1">
+      <w:start w:val="1"/>
+      <w:numFmt w:val="bullet"/>
+      <w:lvlText w:val=""/>
+      <w:lvlJc w:val="left"/>
+      <w:pPr>
+        <w:ind w:left="5040" w:hanging="360"/>
+      </w:pPr>
+      <w:rPr>
+        <w:rFonts w:ascii="Symbol" w:hAnsi="Symbol" w:hint="default"/>
+      </w:rPr>
+    </w:lvl>
+    <w:lvl w:ilvl="7" w:tplc="08090003" w:tentative="1">
+      <w:start w:val="1"/>
+      <w:numFmt w:val="bullet"/>
+      <w:lvlText w:val="o"/>
+      <w:lvlJc w:val="left"/>
+      <w:pPr>
+        <w:ind w:left="5760" w:hanging="360"/>
+      </w:pPr>
+      <w:rPr>
+        <w:rFonts w:ascii="Courier New" w:hAnsi="Courier New" w:cs="Courier New" w:hint="default"/>
+      </w:rPr>
+    </w:lvl>
+    <w:lvl w:ilvl="8" w:tplc="08090005" w:tentative="1">
+      <w:start w:val="1"/>
+      <w:numFmt w:val="bullet"/>
+      <w:lvlText w:val=""/>
+      <w:lvlJc w:val="left"/>
+      <w:pPr>
+        <w:ind w:left="6480" w:hanging="360"/>
+      </w:pPr>
+      <w:rPr>
+        <w:rFonts w:ascii="Wingdings" w:hAnsi="Wingdings" w:hint="default"/>
+      </w:rPr>
+    </w:lvl>
+  </w:abstractNum>
+  <w:abstractNum w:abstractNumId="1" w15:restartNumberingAfterBreak="0">
     <w:nsid w:val="3E797B65"/>
     <w:multiLevelType w:val="hybridMultilevel"/>
     <w:tmpl w:val="EA240BB8"/>
@@ -357,10 +521,123 @@
       </w:rPr>
     </w:lvl>
   </w:abstractNum>
-  <w:abstractNum w:abstractNumId="1" w15:restartNumberingAfterBreak="0">
+  <w:abstractNum w:abstractNumId="2" w15:restartNumberingAfterBreak="0">
+    <w:nsid w:val="4C7143A4"/>
+    <w:multiLevelType w:val="hybridMultilevel"/>
+    <w:tmpl w:val="642E9600"/>
+    <w:lvl w:ilvl="0" w:tplc="08090005">
+      <w:start w:val="1"/>
+      <w:numFmt w:val="bullet"/>
+      <w:lvlText w:val=""/>
+      <w:lvlJc w:val="left"/>
+      <w:pPr>
+        <w:ind w:left="720" w:hanging="360"/>
+      </w:pPr>
+      <w:rPr>
+        <w:rFonts w:ascii="Wingdings" w:hAnsi="Wingdings" w:hint="default"/>
+      </w:rPr>
+    </w:lvl>
+    <w:lvl w:ilvl="1" w:tplc="08090003">
+      <w:start w:val="1"/>
+      <w:numFmt w:val="bullet"/>
+      <w:lvlText w:val="o"/>
+      <w:lvlJc w:val="left"/>
+      <w:pPr>
+        <w:ind w:left="1440" w:hanging="360"/>
+      </w:pPr>
+      <w:rPr>
+        <w:rFonts w:ascii="Courier New" w:hAnsi="Courier New" w:cs="Courier New" w:hint="default"/>
+      </w:rPr>
+    </w:lvl>
+    <w:lvl w:ilvl="2" w:tplc="08090005">
+      <w:start w:val="1"/>
+      <w:numFmt w:val="bullet"/>
+      <w:lvlText w:val=""/>
+      <w:lvlJc w:val="left"/>
+      <w:pPr>
+        <w:ind w:left="2160" w:hanging="360"/>
+      </w:pPr>
+      <w:rPr>
+        <w:rFonts w:ascii="Wingdings" w:hAnsi="Wingdings" w:hint="default"/>
+      </w:rPr>
+    </w:lvl>
+    <w:lvl w:ilvl="3" w:tplc="08090001">
+      <w:start w:val="1"/>
+      <w:numFmt w:val="bullet"/>
+      <w:lvlText w:val=""/>
+      <w:lvlJc w:val="left"/>
+      <w:pPr>
+        <w:ind w:left="2880" w:hanging="360"/>
+      </w:pPr>
+      <w:rPr>
+        <w:rFonts w:ascii="Symbol" w:hAnsi="Symbol" w:hint="default"/>
+      </w:rPr>
+    </w:lvl>
+    <w:lvl w:ilvl="4" w:tplc="08090003">
+      <w:start w:val="1"/>
+      <w:numFmt w:val="bullet"/>
+      <w:lvlText w:val="o"/>
+      <w:lvlJc w:val="left"/>
+      <w:pPr>
+        <w:ind w:left="3600" w:hanging="360"/>
+      </w:pPr>
+      <w:rPr>
+        <w:rFonts w:ascii="Courier New" w:hAnsi="Courier New" w:cs="Courier New" w:hint="default"/>
+      </w:rPr>
+    </w:lvl>
+    <w:lvl w:ilvl="5" w:tplc="08090005">
+      <w:start w:val="1"/>
+      <w:numFmt w:val="bullet"/>
+      <w:lvlText w:val=""/>
+      <w:lvlJc w:val="left"/>
+      <w:pPr>
+        <w:ind w:left="4320" w:hanging="360"/>
+      </w:pPr>
+      <w:rPr>
+        <w:rFonts w:ascii="Wingdings" w:hAnsi="Wingdings" w:hint="default"/>
+      </w:rPr>
+    </w:lvl>
+    <w:lvl w:ilvl="6" w:tplc="08090001">
+      <w:start w:val="1"/>
+      <w:numFmt w:val="bullet"/>
+      <w:lvlText w:val=""/>
+      <w:lvlJc w:val="left"/>
+      <w:pPr>
+        <w:ind w:left="5040" w:hanging="360"/>
+      </w:pPr>
+      <w:rPr>
+        <w:rFonts w:ascii="Symbol" w:hAnsi="Symbol" w:hint="default"/>
+      </w:rPr>
+    </w:lvl>
+    <w:lvl w:ilvl="7" w:tplc="08090003">
+      <w:start w:val="1"/>
+      <w:numFmt w:val="bullet"/>
+      <w:lvlText w:val="o"/>
+      <w:lvlJc w:val="left"/>
+      <w:pPr>
+        <w:ind w:left="5760" w:hanging="360"/>
+      </w:pPr>
+      <w:rPr>
+        <w:rFonts w:ascii="Courier New" w:hAnsi="Courier New" w:cs="Courier New" w:hint="default"/>
+      </w:rPr>
+    </w:lvl>
+    <w:lvl w:ilvl="8" w:tplc="08090005">
+      <w:start w:val="1"/>
+      <w:numFmt w:val="bullet"/>
+      <w:lvlText w:val=""/>
+      <w:lvlJc w:val="left"/>
+      <w:pPr>
+        <w:ind w:left="6480" w:hanging="360"/>
+      </w:pPr>
+      <w:rPr>
+        <w:rFonts w:ascii="Wingdings" w:hAnsi="Wingdings" w:hint="default"/>
+      </w:rPr>
+    </w:lvl>
+  </w:abstractNum>
+  <w:abstractNum w:abstractNumId="3" w15:restartNumberingAfterBreak="0">
     <w:nsid w:val="75674DE6"/>
     <w:multiLevelType w:val="hybridMultilevel"/>
-    <w:tmpl w:val="C660E038"/>
+    <w:tmpl w:val="27C88A30"/>
     <w:lvl w:ilvl="0" w:tplc="08090005">
       <w:start w:val="1"/>
       <w:numFmt w:val="bullet"/>
@@ -471,19 +748,16 @@
     </w:lvl>
   </w:abstractNum>
   <w:num w:numId="1">
+    <w:abstractNumId w:val="3"/>
+  </w:num>
+  <w:num w:numId="2">
     <w:abstractNumId w:val="1"/>
   </w:num>
-  <w:num w:numId="2">
+  <w:num w:numId="3">
     <w:abstractNumId w:val="0"/>
-    <w:lvlOverride w:ilvl="0"/>
-    <w:lvlOverride w:ilvl="1"/>
-    <w:lvlOverride w:ilvl="2"/>
-    <w:lvlOverride w:ilvl="3"/>
-    <w:lvlOverride w:ilvl="4"/>
-    <w:lvlOverride w:ilvl="5"/>
-    <w:lvlOverride w:ilvl="6"/>
-    <w:lvlOverride w:ilvl="7"/>
-    <w:lvlOverride w:ilvl="8"/>
+  </w:num>
+  <w:num w:numId="4">
+    <w:abstractNumId w:val="2"/>
   </w:num>
 </w:numbering>
 </file>

</xml_diff>